<commit_message>
se resumio mas el video, se agrego lo trabajado con sql
</commit_message>
<xml_diff>
--- a/SQL.docx
+++ b/SQL.docx
@@ -20,11 +20,86 @@
     </w:p>
     <w:p>
       <w:r>
-        <w:t>Para inicializar desde la consola:</w:t>
-      </w:r>
-    </w:p>
-    <w:p>
-      <w:r>
+        <w:rPr>
+          <w:b/>
+          <w:bCs/>
+        </w:rPr>
+        <w:t xml:space="preserve">MySQL: </w:t>
+      </w:r>
+      <w:r>
+        <w:t>Es un sistema de manejo de bases de datos que utiliza SQL como lenguaje de distinción de datos (LLD) y como lenguaje de manipulación de datos (LMD)</w:t>
+      </w:r>
+    </w:p>
+    <w:p>
+      <w:pPr>
+        <w:rPr>
+          <w:b/>
+          <w:bCs/>
+        </w:rPr>
+      </w:pPr>
+      <w:r>
+        <w:rPr>
+          <w:b/>
+          <w:bCs/>
+        </w:rPr>
+        <w:t xml:space="preserve">Para empezar, vamos a </w:t>
+      </w:r>
+      <w:r>
+        <w:rPr>
+          <w:b/>
+          <w:bCs/>
+        </w:rPr>
+        <w:t>D:\MySQL\mysql-9.0.1-winx64\bin</w:t>
+      </w:r>
+      <w:r>
+        <w:rPr>
+          <w:b/>
+          <w:bCs/>
+        </w:rPr>
+        <w:t xml:space="preserve"> (la carpeta bin del programa) y en la barra para explorar archivos escribimos cmd</w:t>
+      </w:r>
+    </w:p>
+    <w:p>
+      <w:pPr>
+        <w:rPr>
+          <w:b/>
+          <w:bCs/>
+        </w:rPr>
+      </w:pPr>
+      <w:r>
+        <w:rPr>
+          <w:b/>
+          <w:bCs/>
+        </w:rPr>
+        <w:t>Para</w:t>
+      </w:r>
+      <w:r>
+        <w:rPr>
+          <w:b/>
+          <w:bCs/>
+        </w:rPr>
+        <w:t xml:space="preserve"> iniciar el servidor</w:t>
+      </w:r>
+      <w:r>
+        <w:rPr>
+          <w:b/>
+          <w:bCs/>
+        </w:rPr>
+        <w:t xml:space="preserve"> desde la consola:</w:t>
+      </w:r>
+    </w:p>
+    <w:p>
+      <w:pPr>
+        <w:rPr>
+          <w:b/>
+          <w:bCs/>
+        </w:rPr>
+      </w:pPr>
+      <w:r>
+        <w:rPr>
+          <w:b/>
+          <w:bCs/>
+        </w:rPr>
         <w:t xml:space="preserve">mysqld </w:t>
       </w:r>
     </w:p>
@@ -34,46 +109,101 @@
       </w:r>
     </w:p>
     <w:p>
-      <w:r>
+      <w:pPr>
+        <w:rPr>
+          <w:b/>
+          <w:bCs/>
+        </w:rPr>
+      </w:pPr>
+      <w:r>
+        <w:rPr>
+          <w:b/>
+          <w:bCs/>
+        </w:rPr>
         <w:t xml:space="preserve">mysqld </w:t>
       </w:r>
       <w:r>
-        <w:t>–</w:t>
-      </w:r>
-      <w:r>
-        <w:t>console</w:t>
-      </w:r>
-      <w:r>
-        <w:t xml:space="preserve"> (este es para q nos diga si aparecen mensajes de error en la misma ventana de comandos)</w:t>
-      </w:r>
-    </w:p>
-    <w:p>
-      <w:r>
-        <w:t xml:space="preserve">Para </w:t>
-      </w:r>
-      <w:r>
-        <w:t>detener el servidor</w:t>
-      </w:r>
-      <w:r>
-        <w:t xml:space="preserve"> </w:t>
-      </w:r>
-      <w:r>
-        <w:t>desde la consola:</w:t>
-      </w:r>
-    </w:p>
-    <w:p>
-      <w:r>
+        <w:rPr>
+          <w:b/>
+          <w:bCs/>
+        </w:rPr>
+        <w:t>--</w:t>
+      </w:r>
+      <w:r>
+        <w:rPr>
+          <w:b/>
+          <w:bCs/>
+        </w:rPr>
+        <w:t xml:space="preserve">console </w:t>
+      </w:r>
+    </w:p>
+    <w:p>
+      <w:r>
+        <w:t>(este es para q nos diga si aparecen mensajes de error en la misma ventana de comandos)</w:t>
+      </w:r>
+    </w:p>
+    <w:p>
+      <w:r>
+        <w:t>El mensaje que tendría que aparececr al final es “… ready for connections..”</w:t>
+      </w:r>
+    </w:p>
+    <w:p>
+      <w:r>
+        <w:t>Para detener el servidor desde la consola:</w:t>
+      </w:r>
+    </w:p>
+    <w:p>
+      <w:pPr>
+        <w:rPr>
+          <w:b/>
+          <w:bCs/>
+        </w:rPr>
+      </w:pPr>
+      <w:r>
+        <w:rPr>
+          <w:b/>
+          <w:bCs/>
+        </w:rPr>
         <w:t>mysqladmin -u root shutdown</w:t>
       </w:r>
     </w:p>
     <w:p>
       <w:r>
+        <w:rPr>
+          <w:b/>
+          <w:bCs/>
+        </w:rPr>
+        <w:t>Teoria</w:t>
+      </w:r>
+      <w:r>
+        <w:t xml:space="preserve">: El servidor de MySQL sigue el modelo Cliente-Servidor, esto quiere decir que el servidor una vez que esta corriendo va a escuchar por conecciones en un numero de IP y un numero de puerto y los clientes que pueden ser programas se conectan a través de la red con el servidor y hacer consultar (queries) u otras operaciones. </w:t>
+      </w:r>
+    </w:p>
+    <w:p>
+      <w:r>
+        <w:t>Nosotros lo haremos todo a través del localhost pero también se podría hacer a través de la red.</w:t>
+      </w:r>
+    </w:p>
+    <w:p>
+      <w:r>
+        <w:t xml:space="preserve">Para permitir que los programas clientes se conecten al servidor MySQL permite definir distintos usuarios con diferentes privilegios </w:t>
+      </w:r>
+    </w:p>
+    <w:p>
+      <w:r>
         <w:t>Mientras tengamos la ventana abierta estará corriendo el servidor.</w:t>
       </w:r>
     </w:p>
     <w:p>
       <w:r>
-        <w:t>Para entrar como cliente vamos a la carpeta bin escribimos en la barra de exploración de carpetas:</w:t>
+        <w:rPr>
+          <w:b/>
+          <w:bCs/>
+        </w:rPr>
+        <w:t>Para entrar como cliente</w:t>
+      </w:r>
+      <w:r>
+        <w:t xml:space="preserve"> vamos a la carpeta bin escribimos en la barra de exploración de carpetas:</w:t>
       </w:r>
     </w:p>
     <w:p>
@@ -92,10 +222,24 @@
       </w:r>
     </w:p>
     <w:p>
-      <w:r>
+      <w:pPr>
+        <w:rPr>
+          <w:b/>
+          <w:bCs/>
+        </w:rPr>
+      </w:pPr>
+      <w:r>
+        <w:rPr>
+          <w:b/>
+          <w:bCs/>
+        </w:rPr>
         <w:t>show databases</w:t>
       </w:r>
       <w:r>
+        <w:rPr>
+          <w:b/>
+          <w:bCs/>
+        </w:rPr>
         <w:t>;</w:t>
       </w:r>
     </w:p>
@@ -131,11 +275,22 @@
     </w:p>
     <w:p>
       <w:r>
+        <w:lastRenderedPageBreak/>
         <w:t>Ahora como tenemos contra tenemos q ingresar asi:</w:t>
       </w:r>
     </w:p>
     <w:p>
-      <w:r>
+      <w:pPr>
+        <w:rPr>
+          <w:b/>
+          <w:bCs/>
+        </w:rPr>
+      </w:pPr>
+      <w:r>
+        <w:rPr>
+          <w:b/>
+          <w:bCs/>
+        </w:rPr>
         <w:t>mysql -u root -p</w:t>
       </w:r>
     </w:p>
@@ -146,12 +301,1216 @@
     </w:p>
     <w:p>
       <w:r>
-        <w:t xml:space="preserve">bd-dcic </w:t>
-      </w:r>
-    </w:p>
-    <w:p>
-      <w:r>
-        <w:t>min 20</w:t>
+        <w:t>bd-dcic</w:t>
+      </w:r>
+    </w:p>
+    <w:p>
+      <w:pPr>
+        <w:jc w:val="center"/>
+        <w:rPr>
+          <w:b/>
+          <w:bCs/>
+          <w:sz w:val="28"/>
+          <w:szCs w:val="28"/>
+        </w:rPr>
+      </w:pPr>
+      <w:r>
+        <w:rPr>
+          <w:b/>
+          <w:bCs/>
+          <w:sz w:val="28"/>
+          <w:szCs w:val="28"/>
+        </w:rPr>
+        <w:t>Crear una base de datos</w:t>
+      </w:r>
+    </w:p>
+    <w:p>
+      <w:r>
+        <w:t>Para crear una base de datos utilizando el</w:t>
+      </w:r>
+      <w:r>
+        <w:t xml:space="preserve"> </w:t>
+      </w:r>
+      <w:r>
+        <w:t>cliente mysql hay dos opciones:</w:t>
+      </w:r>
+    </w:p>
+    <w:p>
+      <w:pPr>
+        <w:pStyle w:val="Prrafodelista"/>
+        <w:numPr>
+          <w:ilvl w:val="0"/>
+          <w:numId w:val="1"/>
+        </w:numPr>
+      </w:pPr>
+      <w:r>
+        <w:rPr>
+          <w:b/>
+          <w:bCs/>
+        </w:rPr>
+        <w:t>Versión</w:t>
+      </w:r>
+      <w:r>
+        <w:rPr>
+          <w:b/>
+          <w:bCs/>
+        </w:rPr>
+        <w:t xml:space="preserve"> </w:t>
+      </w:r>
+      <w:r>
+        <w:rPr>
+          <w:b/>
+          <w:bCs/>
+        </w:rPr>
+        <w:t>más</w:t>
+      </w:r>
+      <w:r>
+        <w:rPr>
+          <w:b/>
+          <w:bCs/>
+        </w:rPr>
+        <w:t xml:space="preserve"> practica</w:t>
+      </w:r>
+      <w:r>
+        <w:t>: Poner una secuencia de sentencias SQL en un archivo de texto, y ejecutar toda la secuencia de una vez. (Batch Mode - sección 3.5 del manual)</w:t>
+      </w:r>
+    </w:p>
+    <w:p>
+      <w:pPr>
+        <w:pStyle w:val="Prrafodelista"/>
+        <w:numPr>
+          <w:ilvl w:val="0"/>
+          <w:numId w:val="1"/>
+        </w:numPr>
+      </w:pPr>
+      <w:r>
+        <w:t>Ingresar las sentencias SQL una a una desde la</w:t>
+      </w:r>
+      <w:r>
+        <w:t xml:space="preserve"> </w:t>
+      </w:r>
+      <w:r>
+        <w:t>línea de comandos, es decir, crear la base de</w:t>
+      </w:r>
+      <w:r>
+        <w:t xml:space="preserve"> </w:t>
+      </w:r>
+      <w:r>
+        <w:t>datos y luego crear tabla por tabla. (ver sección</w:t>
+      </w:r>
+      <w:r>
+        <w:t xml:space="preserve"> </w:t>
+      </w:r>
+      <w:r>
+        <w:t>3.3 del manual).</w:t>
+      </w:r>
+    </w:p>
+    <w:p/>
+    <w:p>
+      <w:r>
+        <w:t>Ejemplo:</w:t>
+      </w:r>
+    </w:p>
+    <w:p>
+      <w:r>
+        <w:t>Consideremos una B.D. sobre barcos y batallas:</w:t>
+      </w:r>
+    </w:p>
+    <w:p>
+      <w:r>
+        <w:drawing>
+          <wp:inline distT="0" distB="0" distL="0" distR="0" wp14:anchorId="7E76795D" wp14:editId="64EF9507">
+            <wp:extent cx="5954770" cy="1647645"/>
+            <wp:effectExtent l="0" t="0" r="8255" b="0"/>
+            <wp:docPr id="23986081" name="Imagen 1"/>
+            <wp:cNvGraphicFramePr>
+              <a:graphicFrameLocks xmlns:a="http://schemas.openxmlformats.org/drawingml/2006/main" noChangeAspect="1"/>
+            </wp:cNvGraphicFramePr>
+            <a:graphic xmlns:a="http://schemas.openxmlformats.org/drawingml/2006/main">
+              <a:graphicData uri="http://schemas.openxmlformats.org/drawingml/2006/picture">
+                <pic:pic xmlns:pic="http://schemas.openxmlformats.org/drawingml/2006/picture">
+                  <pic:nvPicPr>
+                    <pic:cNvPr id="23986081" name=""/>
+                    <pic:cNvPicPr/>
+                  </pic:nvPicPr>
+                  <pic:blipFill>
+                    <a:blip r:embed="rId5"/>
+                    <a:stretch>
+                      <a:fillRect/>
+                    </a:stretch>
+                  </pic:blipFill>
+                  <pic:spPr>
+                    <a:xfrm>
+                      <a:off x="0" y="0"/>
+                      <a:ext cx="5960928" cy="1649349"/>
+                    </a:xfrm>
+                    <a:prstGeom prst="rect">
+                      <a:avLst/>
+                    </a:prstGeom>
+                  </pic:spPr>
+                </pic:pic>
+              </a:graphicData>
+            </a:graphic>
+          </wp:inline>
+        </w:drawing>
+      </w:r>
+    </w:p>
+    <w:p>
+      <w:r>
+        <w:t>BARCOS (</w:t>
+      </w:r>
+      <w:r>
+        <w:rPr>
+          <w:u w:val="single"/>
+        </w:rPr>
+        <w:t>nombre</w:t>
+      </w:r>
+      <w:r>
+        <w:t xml:space="preserve"> </w:t>
+      </w:r>
+      <w:r>
+        <w:rPr>
+          <w:u w:val="single"/>
+        </w:rPr>
+        <w:t>barco</w:t>
+      </w:r>
+      <w:r>
+        <w:t>, id, capitan)</w:t>
+      </w:r>
+    </w:p>
+    <w:p>
+      <w:r>
+        <w:t>CLASES (</w:t>
+      </w:r>
+      <w:r>
+        <w:rPr>
+          <w:u w:val="single"/>
+        </w:rPr>
+        <w:t>clase</w:t>
+      </w:r>
+      <w:r>
+        <w:t>, tipo, pais, nro caniones, calibre, desplazamiento)</w:t>
+      </w:r>
+    </w:p>
+    <w:p>
+      <w:r>
+        <w:t xml:space="preserve">BARCO </w:t>
+      </w:r>
+      <w:r>
+        <w:t>CLASE (</w:t>
+      </w:r>
+      <w:r>
+        <w:rPr>
+          <w:u w:val="single"/>
+        </w:rPr>
+        <w:t>nombre</w:t>
+      </w:r>
+      <w:r>
+        <w:t xml:space="preserve"> </w:t>
+      </w:r>
+      <w:r>
+        <w:rPr>
+          <w:u w:val="single"/>
+        </w:rPr>
+        <w:t>barco</w:t>
+      </w:r>
+      <w:r>
+        <w:t>, clase, lanzado)</w:t>
+      </w:r>
+    </w:p>
+    <w:p>
+      <w:r>
+        <w:t>BATALLAS (</w:t>
+      </w:r>
+      <w:r>
+        <w:rPr>
+          <w:u w:val="single"/>
+        </w:rPr>
+        <w:t>nombre</w:t>
+      </w:r>
+      <w:r>
+        <w:t xml:space="preserve"> </w:t>
+      </w:r>
+      <w:r>
+        <w:rPr>
+          <w:u w:val="single"/>
+        </w:rPr>
+        <w:t>batalla</w:t>
+      </w:r>
+      <w:r>
+        <w:t>, fecha)</w:t>
+      </w:r>
+    </w:p>
+    <w:p>
+      <w:r>
+        <w:t>RESULTADOS (</w:t>
+      </w:r>
+      <w:r>
+        <w:rPr>
+          <w:u w:val="single"/>
+        </w:rPr>
+        <w:t>nombre</w:t>
+      </w:r>
+      <w:r>
+        <w:t xml:space="preserve"> </w:t>
+      </w:r>
+      <w:r>
+        <w:rPr>
+          <w:u w:val="single"/>
+        </w:rPr>
+        <w:t>barco</w:t>
+      </w:r>
+      <w:r>
+        <w:t xml:space="preserve">, </w:t>
+      </w:r>
+      <w:r>
+        <w:rPr>
+          <w:u w:val="single"/>
+        </w:rPr>
+        <w:t>nombre</w:t>
+      </w:r>
+      <w:r>
+        <w:t xml:space="preserve"> batalla</w:t>
+      </w:r>
+      <w:r>
+        <w:t>,</w:t>
+      </w:r>
+      <w:r>
+        <w:t xml:space="preserve"> resultado)</w:t>
+      </w:r>
+    </w:p>
+    <w:p/>
+    <w:p>
+      <w:r>
+        <w:t xml:space="preserve">Para crear </w:t>
+      </w:r>
+      <w:r>
+        <w:t xml:space="preserve">esta </w:t>
+      </w:r>
+      <w:r>
+        <w:t>base de datos utilizaremos la opción de batch mode.</w:t>
+      </w:r>
+    </w:p>
+    <w:p>
+      <w:r>
+        <w:t>• Creamos un archivo de texto (batallas.sql)</w:t>
+      </w:r>
+      <w:r>
+        <w:t xml:space="preserve"> </w:t>
+      </w:r>
+      <w:r>
+        <w:t>con la secuencia de sentencias necesarias</w:t>
+      </w:r>
+      <w:r>
+        <w:t xml:space="preserve"> </w:t>
+      </w:r>
+      <w:r>
+        <w:t>para crear la base de datos.</w:t>
+      </w:r>
+    </w:p>
+    <w:p>
+      <w:r>
+        <w:t>• Luego desde el cliente ejecutamos</w:t>
+      </w:r>
+      <w:r>
+        <w:t xml:space="preserve"> toda la ruta del archivo</w:t>
+      </w:r>
+      <w:r>
+        <w:t xml:space="preserve"> (la parte de “</w:t>
+      </w:r>
+      <w:r>
+        <w:t>mysql&gt;</w:t>
+      </w:r>
+      <w:r>
+        <w:t>” es el promt que aparece en el cmd)</w:t>
+      </w:r>
+      <w:r>
+        <w:t>:</w:t>
+      </w:r>
+      <w:r>
+        <w:t xml:space="preserve"> </w:t>
+      </w:r>
+    </w:p>
+    <w:p>
+      <w:r>
+        <w:t>mysql&gt; \. batallas.sql</w:t>
+      </w:r>
+    </w:p>
+    <w:p>
+      <w:r>
+        <w:t xml:space="preserve">El profe para hacerlo </w:t>
+      </w:r>
+      <w:r>
+        <w:t>más</w:t>
+      </w:r>
+      <w:r>
+        <w:t xml:space="preserve"> fácil puso el archivo en la carpeta bin de MyQSL entonces ya esta en la carpeta donde se abrió el cmd</w:t>
+      </w:r>
+      <w:r>
+        <w:t>.</w:t>
+      </w:r>
+    </w:p>
+    <w:p>
+      <w:r>
+        <w:lastRenderedPageBreak/>
+        <w:t>Este ultimo comando lo que hace es que tome como dato de entrada el archivo y ejecute en secuencia todas las sentencias SQL que hay dentro del archivo</w:t>
+      </w:r>
+    </w:p>
+    <w:p>
+      <w:r>
+        <w:t>Nota</w:t>
+      </w:r>
+      <w:r>
+        <w:rPr>
+          <w:b/>
+          <w:bCs/>
+        </w:rPr>
+        <w:t>: si una de las sentencias produce un error</w:t>
+      </w:r>
+      <w:r>
+        <w:t>,</w:t>
+      </w:r>
+      <w:r>
+        <w:t xml:space="preserve"> </w:t>
+      </w:r>
+      <w:r>
+        <w:t xml:space="preserve">es posible que </w:t>
+      </w:r>
+      <w:r>
+        <w:t>alguna de las otras sentencias de la secuencia se ejecute</w:t>
+      </w:r>
+      <w:r>
+        <w:t xml:space="preserve"> con </w:t>
+      </w:r>
+      <w:r>
+        <w:t>éxito</w:t>
+      </w:r>
+      <w:r>
+        <w:t>. Antes de</w:t>
+      </w:r>
+      <w:r>
+        <w:t xml:space="preserve"> </w:t>
+      </w:r>
+      <w:r>
+        <w:t>ejecutar el archivo nuevamente</w:t>
+      </w:r>
+      <w:r>
+        <w:rPr>
+          <w:b/>
+          <w:bCs/>
+        </w:rPr>
+        <w:t>, borrar la base</w:t>
+      </w:r>
+      <w:r>
+        <w:rPr>
+          <w:b/>
+          <w:bCs/>
+        </w:rPr>
+        <w:t xml:space="preserve"> </w:t>
+      </w:r>
+      <w:r>
+        <w:rPr>
+          <w:b/>
+          <w:bCs/>
+        </w:rPr>
+        <w:t>de datos desde el cliente</w:t>
+      </w:r>
+      <w:r>
+        <w:t xml:space="preserve"> con:</w:t>
+      </w:r>
+      <w:r>
+        <w:t xml:space="preserve"> </w:t>
+      </w:r>
+    </w:p>
+    <w:p>
+      <w:pPr>
+        <w:rPr>
+          <w:b/>
+          <w:bCs/>
+        </w:rPr>
+      </w:pPr>
+      <w:r>
+        <w:rPr>
+          <w:b/>
+          <w:bCs/>
+        </w:rPr>
+        <w:t>mysql&gt; drop database batallas;</w:t>
+      </w:r>
+    </w:p>
+    <w:p>
+      <w:r>
+        <w:t>• El comando drop database no elimina los</w:t>
+      </w:r>
+      <w:r>
+        <w:t xml:space="preserve"> </w:t>
+      </w:r>
+      <w:r>
+        <w:t>usuarios. Si la secuencia de sentencias crea</w:t>
+      </w:r>
+      <w:r>
+        <w:t xml:space="preserve"> </w:t>
+      </w:r>
+      <w:r>
+        <w:t>algún usuario, es necesario eliminarlos</w:t>
+      </w:r>
+      <w:r>
+        <w:t xml:space="preserve"> </w:t>
+      </w:r>
+      <w:r>
+        <w:t>mediante:</w:t>
+      </w:r>
+      <w:r>
+        <w:t xml:space="preserve"> </w:t>
+      </w:r>
+    </w:p>
+    <w:p>
+      <w:pPr>
+        <w:rPr>
+          <w:b/>
+          <w:bCs/>
+        </w:rPr>
+      </w:pPr>
+      <w:r>
+        <w:rPr>
+          <w:b/>
+          <w:bCs/>
+        </w:rPr>
+        <w:t>mysql&gt; drop user nombre_usuario@host;</w:t>
+      </w:r>
+    </w:p>
+    <w:p>
+      <w:pPr>
+        <w:rPr>
+          <w:b/>
+          <w:bCs/>
+        </w:rPr>
+      </w:pPr>
+    </w:p>
+    <w:p>
+      <w:pPr>
+        <w:jc w:val="center"/>
+        <w:rPr>
+          <w:b/>
+          <w:bCs/>
+          <w:sz w:val="28"/>
+          <w:szCs w:val="28"/>
+        </w:rPr>
+      </w:pPr>
+      <w:r>
+        <w:rPr>
+          <w:b/>
+          <w:bCs/>
+          <w:sz w:val="28"/>
+          <w:szCs w:val="28"/>
+        </w:rPr>
+        <w:t>Archivos SQL</w:t>
+      </w:r>
+    </w:p>
+    <w:p>
+      <w:r>
+        <w:t xml:space="preserve">#Archivo batch (batalllas.sql) para la creación de </w:t>
+      </w:r>
+      <w:r>
+        <w:t>la Base</w:t>
+      </w:r>
+      <w:r>
+        <w:t xml:space="preserve"> de datos del práctico de SQL</w:t>
+      </w:r>
+    </w:p>
+    <w:p>
+      <w:r>
+        <w:t>#Lo que esta después del "#" es un comentario</w:t>
+      </w:r>
+    </w:p>
+    <w:p/>
+    <w:p>
+      <w:r>
+        <w:t># Creo de la Base de Datos</w:t>
+      </w:r>
+    </w:p>
+    <w:p>
+      <w:r>
+        <w:rPr>
+          <w:b/>
+          <w:bCs/>
+          <w:color w:val="ED7D31" w:themeColor="accent2"/>
+        </w:rPr>
+        <w:t>CREATE</w:t>
+      </w:r>
+      <w:r>
+        <w:rPr>
+          <w:color w:val="ED7D31" w:themeColor="accent2"/>
+        </w:rPr>
+        <w:t xml:space="preserve"> </w:t>
+      </w:r>
+      <w:r>
+        <w:rPr>
+          <w:b/>
+          <w:bCs/>
+          <w:color w:val="ED7D31" w:themeColor="accent2"/>
+        </w:rPr>
+        <w:t>DATABASE</w:t>
+      </w:r>
+      <w:r>
+        <w:rPr>
+          <w:color w:val="ED7D31" w:themeColor="accent2"/>
+        </w:rPr>
+        <w:t xml:space="preserve"> </w:t>
+      </w:r>
+      <w:r>
+        <w:t>batallas;</w:t>
+      </w:r>
+    </w:p>
+    <w:p>
+      <w:r>
+        <w:t># selecciono la base de datos sobre la cual voy a hacer modificaciones</w:t>
+      </w:r>
+    </w:p>
+    <w:p>
+      <w:r>
+        <w:rPr>
+          <w:b/>
+          <w:bCs/>
+          <w:color w:val="ED7D31" w:themeColor="accent2"/>
+        </w:rPr>
+        <w:t>USE</w:t>
+      </w:r>
+      <w:r>
+        <w:rPr>
+          <w:color w:val="ED7D31" w:themeColor="accent2"/>
+        </w:rPr>
+        <w:t xml:space="preserve"> </w:t>
+      </w:r>
+      <w:r>
+        <w:t>batallas;</w:t>
+      </w:r>
+    </w:p>
+    <w:p>
+      <w:r>
+        <w:t>#-------------------------------------------------------------------------</w:t>
+      </w:r>
+    </w:p>
+    <w:p/>
+    <w:p>
+      <w:r>
+        <w:t># Creación Tablas para las entidades</w:t>
+      </w:r>
+    </w:p>
+    <w:p>
+      <w:r>
+        <w:rPr>
+          <w:b/>
+          <w:bCs/>
+          <w:color w:val="ED7D31" w:themeColor="accent2"/>
+        </w:rPr>
+        <w:t>CREATE</w:t>
+      </w:r>
+      <w:r>
+        <w:rPr>
+          <w:color w:val="ED7D31" w:themeColor="accent2"/>
+        </w:rPr>
+        <w:t xml:space="preserve"> </w:t>
+      </w:r>
+      <w:r>
+        <w:rPr>
+          <w:b/>
+          <w:bCs/>
+          <w:color w:val="ED7D31" w:themeColor="accent2"/>
+        </w:rPr>
+        <w:t>TABLE</w:t>
+      </w:r>
+      <w:r>
+        <w:rPr>
+          <w:color w:val="ED7D31" w:themeColor="accent2"/>
+        </w:rPr>
+        <w:t xml:space="preserve"> </w:t>
+      </w:r>
+      <w:r>
+        <w:t>barcos (</w:t>
+      </w:r>
+      <w:r>
+        <w:tab/>
+      </w:r>
+      <w:r>
+        <w:tab/>
+        <w:t>#creamos la tabla barcos</w:t>
+      </w:r>
+    </w:p>
+    <w:p>
+      <w:r>
+        <w:t xml:space="preserve"> nombre_barco VARCHAR(45) NOT NULL</w:t>
+      </w:r>
+      <w:r>
+        <w:rPr>
+          <w:b/>
+          <w:bCs/>
+          <w:color w:val="ED7D31" w:themeColor="accent2"/>
+          <w:vertAlign w:val="superscript"/>
+        </w:rPr>
+        <w:t>1</w:t>
+      </w:r>
+      <w:r>
+        <w:t xml:space="preserve">, </w:t>
+      </w:r>
+      <w:r>
+        <w:tab/>
+        <w:t xml:space="preserve"> </w:t>
+      </w:r>
+    </w:p>
+    <w:p>
+      <w:r>
+        <w:t xml:space="preserve"> capitan VARCHAR</w:t>
+      </w:r>
+      <w:r>
+        <w:rPr>
+          <w:b/>
+          <w:bCs/>
+          <w:color w:val="ED7D31" w:themeColor="accent2"/>
+          <w:vertAlign w:val="superscript"/>
+        </w:rPr>
+        <w:t>2</w:t>
+      </w:r>
+      <w:r>
+        <w:t xml:space="preserve">(45) NOT NULL, </w:t>
+      </w:r>
+    </w:p>
+    <w:p>
+      <w:r>
+        <w:t xml:space="preserve"> id  INT UNSIGNED NOT NULL AUTO_INCREMENT</w:t>
+      </w:r>
+      <w:r>
+        <w:rPr>
+          <w:b/>
+          <w:bCs/>
+          <w:color w:val="ED7D31" w:themeColor="accent2"/>
+          <w:vertAlign w:val="superscript"/>
+        </w:rPr>
+        <w:t>3</w:t>
+      </w:r>
+      <w:r>
+        <w:t>,</w:t>
+      </w:r>
+    </w:p>
+    <w:p>
+      <w:r>
+        <w:t xml:space="preserve"> </w:t>
+      </w:r>
+    </w:p>
+    <w:p>
+      <w:r>
+        <w:t xml:space="preserve"> </w:t>
+      </w:r>
+      <w:r>
+        <w:rPr>
+          <w:b/>
+          <w:bCs/>
+          <w:color w:val="ED7D31" w:themeColor="accent2"/>
+        </w:rPr>
+        <w:t>CONSTRAINT</w:t>
+      </w:r>
+      <w:r>
+        <w:rPr>
+          <w:b/>
+          <w:bCs/>
+          <w:color w:val="ED7D31" w:themeColor="accent2"/>
+          <w:vertAlign w:val="superscript"/>
+        </w:rPr>
+        <w:t>4</w:t>
+      </w:r>
+      <w:r>
+        <w:rPr>
+          <w:color w:val="ED7D31" w:themeColor="accent2"/>
+        </w:rPr>
+        <w:t xml:space="preserve"> </w:t>
+      </w:r>
+      <w:r>
+        <w:t xml:space="preserve">pk_barcos </w:t>
+      </w:r>
+    </w:p>
+    <w:p>
+      <w:r>
+        <w:t xml:space="preserve"> </w:t>
+      </w:r>
+      <w:r>
+        <w:rPr>
+          <w:b/>
+          <w:bCs/>
+          <w:color w:val="ED7D31" w:themeColor="accent2"/>
+        </w:rPr>
+        <w:t>PRIMARY</w:t>
+      </w:r>
+      <w:r>
+        <w:rPr>
+          <w:color w:val="ED7D31" w:themeColor="accent2"/>
+        </w:rPr>
+        <w:t xml:space="preserve"> </w:t>
+      </w:r>
+      <w:r>
+        <w:rPr>
+          <w:b/>
+          <w:bCs/>
+          <w:color w:val="ED7D31" w:themeColor="accent2"/>
+        </w:rPr>
+        <w:t>KEY</w:t>
+      </w:r>
+      <w:r>
+        <w:rPr>
+          <w:b/>
+          <w:bCs/>
+          <w:color w:val="ED7D31" w:themeColor="accent2"/>
+          <w:vertAlign w:val="superscript"/>
+        </w:rPr>
+        <w:t>5</w:t>
+      </w:r>
+      <w:r>
+        <w:rPr>
+          <w:color w:val="ED7D31" w:themeColor="accent2"/>
+        </w:rPr>
+        <w:t xml:space="preserve"> </w:t>
+      </w:r>
+      <w:r>
+        <w:t>(nombre_barco),</w:t>
+      </w:r>
+    </w:p>
+    <w:p>
+      <w:r>
+        <w:t xml:space="preserve"> </w:t>
+      </w:r>
+    </w:p>
+    <w:p>
+      <w:r>
+        <w:t xml:space="preserve"> </w:t>
+      </w:r>
+      <w:r>
+        <w:rPr>
+          <w:b/>
+          <w:bCs/>
+          <w:color w:val="ED7D31" w:themeColor="accent2"/>
+        </w:rPr>
+        <w:t>KEY</w:t>
+      </w:r>
+      <w:r>
+        <w:rPr>
+          <w:color w:val="ED7D31" w:themeColor="accent2"/>
+        </w:rPr>
+        <w:t xml:space="preserve"> </w:t>
+      </w:r>
+      <w:r>
+        <w:t>(id)</w:t>
+      </w:r>
+      <w:r>
+        <w:t xml:space="preserve"> </w:t>
+      </w:r>
+    </w:p>
+    <w:p>
+      <w:r>
+        <w:t>) ENGINE=InnoDB</w:t>
+      </w:r>
+      <w:r>
+        <w:rPr>
+          <w:b/>
+          <w:bCs/>
+          <w:color w:val="ED7D31" w:themeColor="accent2"/>
+          <w:vertAlign w:val="superscript"/>
+        </w:rPr>
+        <w:t>6</w:t>
+      </w:r>
+      <w:r>
+        <w:t>;</w:t>
+      </w:r>
+    </w:p>
+    <w:p>
+      <w:r>
+        <w:t>El tipo VARCHAR es una cadena de caracteres de longitud que varia y que tiene como máximo 45 caracteres.</w:t>
+      </w:r>
+    </w:p>
+    <w:p>
+      <w:r>
+        <w:rPr>
+          <w:b/>
+          <w:bCs/>
+          <w:color w:val="ED7D31" w:themeColor="accent2"/>
+        </w:rPr>
+        <w:lastRenderedPageBreak/>
+        <w:t>1.</w:t>
+      </w:r>
+      <w:r>
+        <w:t xml:space="preserve">La restricción </w:t>
+      </w:r>
+      <w:r>
+        <w:rPr>
+          <w:b/>
+          <w:bCs/>
+        </w:rPr>
+        <w:t>NOTNULL</w:t>
+      </w:r>
+      <w:r>
+        <w:t xml:space="preserve"> indica que no puede tener valores nulos.</w:t>
+      </w:r>
+    </w:p>
+    <w:p>
+      <w:r>
+        <w:rPr>
+          <w:b/>
+          <w:bCs/>
+          <w:color w:val="ED7D31" w:themeColor="accent2"/>
+        </w:rPr>
+        <w:t>2.</w:t>
+      </w:r>
+      <w:r>
+        <w:rPr>
+          <w:b/>
+          <w:bCs/>
+        </w:rPr>
+        <w:t>INT</w:t>
+      </w:r>
+      <w:r>
+        <w:t xml:space="preserve"> </w:t>
+      </w:r>
+      <w:r>
+        <w:rPr>
+          <w:b/>
+          <w:bCs/>
+        </w:rPr>
+        <w:t>UNSIGNED</w:t>
+      </w:r>
+      <w:r>
+        <w:t xml:space="preserve"> quiere decir que será entero y será no signado, o sea solo puede tomar valores positivos</w:t>
+      </w:r>
+    </w:p>
+    <w:p>
+      <w:r>
+        <w:rPr>
+          <w:b/>
+          <w:bCs/>
+          <w:color w:val="ED7D31" w:themeColor="accent2"/>
+        </w:rPr>
+        <w:t>3.</w:t>
+      </w:r>
+      <w:r>
+        <w:rPr>
+          <w:b/>
+          <w:bCs/>
+        </w:rPr>
+        <w:t xml:space="preserve">AUTO_INCREMENT </w:t>
+      </w:r>
+      <w:r>
+        <w:t xml:space="preserve">es para cuando en la tabla barcos insertamos una tupla si no especificamos el valor del id le asigna automáticamente un numero siguiente al </w:t>
+      </w:r>
+      <w:r>
+        <w:t>número</w:t>
+      </w:r>
+      <w:r>
+        <w:t xml:space="preserve"> que fue </w:t>
+      </w:r>
+      <w:r>
+        <w:t>ingresado. De</w:t>
+      </w:r>
+      <w:r>
+        <w:t xml:space="preserve"> esta forma manejamos automáticamente lo que son los identificadores a los que les asignamos valores de forma creciente.</w:t>
+      </w:r>
+    </w:p>
+    <w:p>
+      <w:r>
+        <w:rPr>
+          <w:b/>
+          <w:bCs/>
+          <w:color w:val="ED7D31" w:themeColor="accent2"/>
+        </w:rPr>
+        <w:t>4 y 5.</w:t>
+      </w:r>
+      <w:r>
+        <w:t xml:space="preserve"> Para la llave primaria </w:t>
+      </w:r>
+      <w:r>
+        <w:rPr>
+          <w:b/>
+          <w:bCs/>
+        </w:rPr>
+        <w:t>PRIMARY KEY</w:t>
+      </w:r>
+      <w:r>
+        <w:t xml:space="preserve"> opcionalmente se puede poner la palabra </w:t>
+      </w:r>
+      <w:r>
+        <w:rPr>
+          <w:b/>
+          <w:bCs/>
+        </w:rPr>
+        <w:t>CONSTRAIT</w:t>
+      </w:r>
+      <w:r>
+        <w:t xml:space="preserve"> y un nombre, esto nos sirve para cuando por ejemplo insertamos un barco y ese nombre de barco ya existía, entonces como no puede haber 2 nombres de barcos iguales, nos va a dar un error en la PRIMARY KEY y nos retorna lo que escribimos luego del CONSTRAIT, en este caso seria “</w:t>
+      </w:r>
+      <w:r>
+        <w:t>pk_barcos</w:t>
+      </w:r>
+      <w:r>
+        <w:t>”. Esto nos sirve de referencia para saber cual fue la PRYMARY KEY que fallo.</w:t>
+      </w:r>
+    </w:p>
+    <w:p>
+      <w:r>
+        <w:rPr>
+          <w:b/>
+          <w:bCs/>
+          <w:color w:val="ED7D31" w:themeColor="accent2"/>
+        </w:rPr>
+        <w:t>6</w:t>
+      </w:r>
+      <w:r>
+        <w:t>.</w:t>
+      </w:r>
+      <w:r>
+        <w:t xml:space="preserve"> </w:t>
+      </w:r>
+      <w:r>
+        <w:rPr>
+          <w:b/>
+          <w:bCs/>
+        </w:rPr>
+        <w:t>ENGINE=InnoDB</w:t>
+      </w:r>
+      <w:r>
+        <w:rPr>
+          <w:b/>
+          <w:bCs/>
+        </w:rPr>
+        <w:t xml:space="preserve"> </w:t>
+      </w:r>
+      <w:r>
+        <w:t xml:space="preserve">aca definimos de que tipo va a ser la tabla de MySQL, se puede no poner nada, pero este tipo de tablas son las mas completas y </w:t>
+      </w:r>
+      <w:r>
+        <w:rPr>
+          <w:u w:val="single"/>
+        </w:rPr>
+        <w:t>son las que utilizaremos</w:t>
+      </w:r>
+      <w:r>
+        <w:t>.</w:t>
+      </w:r>
+    </w:p>
+    <w:p>
+      <w:r>
+        <w:t>Para la definición de esquemas:</w:t>
+      </w:r>
+    </w:p>
+    <w:p>
+      <w:r>
+        <w:t>CREATE TABLE nombre</w:t>
+      </w:r>
+      <w:r>
+        <w:t>_</w:t>
+      </w:r>
+      <w:r>
+        <w:t>tab</w:t>
+      </w:r>
+      <w:r>
+        <w:t>la</w:t>
+      </w:r>
+      <w:r>
+        <w:t xml:space="preserve"> (</w:t>
+      </w:r>
+    </w:p>
+    <w:p>
+      <w:pPr>
+        <w:ind w:left="708"/>
+      </w:pPr>
+      <w:r>
+        <w:t>atrib1 &lt;tipo&gt; [&lt;restricción&gt;],</w:t>
+      </w:r>
+    </w:p>
+    <w:p>
+      <w:pPr>
+        <w:ind w:left="708"/>
+      </w:pPr>
+      <w:r>
+        <w:t>atrib2 &lt;tipo&gt; [&lt;restricción&gt;],</w:t>
+      </w:r>
+    </w:p>
+    <w:p>
+      <w:pPr>
+        <w:ind w:left="708"/>
+      </w:pPr>
+      <w:r>
+        <w:t>....</w:t>
+      </w:r>
+    </w:p>
+    <w:p>
+      <w:pPr>
+        <w:ind w:left="708"/>
+      </w:pPr>
+      <w:r>
+        <w:t>atribN &lt;tipo&gt; [&lt;restricción&gt;],</w:t>
+      </w:r>
+    </w:p>
+    <w:p>
+      <w:pPr>
+        <w:ind w:left="708"/>
+      </w:pPr>
+      <w:r>
+        <w:t>&lt;restriccion_integridad_1&gt;,</w:t>
+      </w:r>
+    </w:p>
+    <w:p>
+      <w:pPr>
+        <w:ind w:left="708"/>
+      </w:pPr>
+      <w:r>
+        <w:t>....</w:t>
+      </w:r>
+    </w:p>
+    <w:p>
+      <w:pPr>
+        <w:ind w:left="708"/>
+      </w:pPr>
+      <w:r>
+        <w:t>&lt;restriccion_integridad_k&gt;);</w:t>
+      </w:r>
+    </w:p>
+    <w:p>
+      <w:r>
+        <w:t>Las restricciones</w:t>
+      </w:r>
+      <w:r>
+        <w:t xml:space="preserve"> de integridad son las llaves primarias y las llaves foráneas.</w:t>
+      </w:r>
+    </w:p>
+    <w:p>
+      <w:r>
+        <w:t>Podemos:</w:t>
+      </w:r>
+    </w:p>
+    <w:p>
+      <w:r>
+        <w:t>Definir el esquema de la tabla (atributos y sus tipos).</w:t>
+      </w:r>
+    </w:p>
+    <w:p>
+      <w:r>
+        <w:t>Definir, si existen, restricciones sobre los atributos.</w:t>
+      </w:r>
+      <w:r>
+        <w:t xml:space="preserve"> </w:t>
+      </w:r>
+    </w:p>
+    <w:p>
+      <w:r>
+        <w:t>U</w:t>
+      </w:r>
+      <w:r>
+        <w:t>n valor no puede ser nulo (not null)</w:t>
+      </w:r>
+    </w:p>
+    <w:p>
+      <w:r>
+        <w:t>R</w:t>
+      </w:r>
+      <w:r>
+        <w:t>estricciónes de valores (Ej. Unsigned, Unique),</w:t>
+      </w:r>
+      <w:r>
+        <w:t xml:space="preserve"> </w:t>
+      </w:r>
+      <w:r>
+        <w:t>subconjunto válido, etc.</w:t>
+      </w:r>
+    </w:p>
+    <w:p/>
+    <w:p>
+      <w:r>
+        <w:t>Definir restricciones a nivel de tabla</w:t>
+      </w:r>
+    </w:p>
+    <w:p>
+      <w:r>
+        <w:t>Clave primaria: primary key (</w:t>
+      </w:r>
+      <w:r>
+        <w:t xml:space="preserve"> </w:t>
+      </w:r>
+      <w:r>
+        <w:t>A1, ...,</w:t>
+      </w:r>
+      <w:r>
+        <w:t xml:space="preserve"> </w:t>
+      </w:r>
+      <w:r>
+        <w:t>An )</w:t>
+      </w:r>
+    </w:p>
+    <w:p>
+      <w:r>
+        <w:t>Clave foránea:</w:t>
+      </w:r>
+      <w:r>
+        <w:t xml:space="preserve"> </w:t>
+      </w:r>
+      <w:r>
+        <w:t>foreign key (</w:t>
+      </w:r>
+      <w:r>
+        <w:t xml:space="preserve"> </w:t>
+      </w:r>
+      <w:r>
+        <w:t>A1, ...,</w:t>
+      </w:r>
+      <w:r>
+        <w:t xml:space="preserve"> </w:t>
+      </w:r>
+      <w:r>
+        <w:t>An ) references R(</w:t>
+      </w:r>
+      <w:r>
+        <w:t xml:space="preserve"> </w:t>
+      </w:r>
+      <w:r>
+        <w:t>B1, ...,</w:t>
+      </w:r>
+      <w:r>
+        <w:t xml:space="preserve"> </w:t>
+      </w:r>
+      <w:r>
+        <w:t>Bn )</w:t>
+      </w:r>
+    </w:p>
+    <w:p>
+      <w:r>
+        <w:t>Índices: key(</w:t>
+      </w:r>
+      <w:r>
+        <w:t xml:space="preserve"> </w:t>
+      </w:r>
+      <w:r>
+        <w:t>A1, ...,</w:t>
+      </w:r>
+      <w:r>
+        <w:t xml:space="preserve"> </w:t>
+      </w:r>
+      <w:r>
+        <w:t>An ), index (</w:t>
+      </w:r>
+      <w:r>
+        <w:t xml:space="preserve"> </w:t>
+      </w:r>
+      <w:r>
+        <w:t>A1, ...,</w:t>
+      </w:r>
+      <w:r>
+        <w:t xml:space="preserve"> </w:t>
+      </w:r>
+      <w:r>
+        <w:t>An</w:t>
+      </w:r>
+      <w:r>
+        <w:t>)</w:t>
+      </w:r>
+    </w:p>
+    <w:p>
+      <w:r>
+        <w:lastRenderedPageBreak/>
+        <w:t>MIN 35:33</w:t>
       </w:r>
     </w:p>
     <w:sectPr>
@@ -162,6 +1521,564 @@
     </w:sectPr>
   </w:body>
 </w:document>
+</file>
+
+<file path=word/numbering.xml><?xml version="1.0" encoding="utf-8"?>
+<w:numbering xmlns:wpc="http://schemas.microsoft.com/office/word/2010/wordprocessingCanvas" xmlns:cx="http://schemas.microsoft.com/office/drawing/2014/chartex" xmlns:cx1="http://schemas.microsoft.com/office/drawing/2015/9/8/chartex" xmlns:cx2="http://schemas.microsoft.com/office/drawing/2015/10/21/chartex" xmlns:cx3="http://schemas.microsoft.com/office/drawing/2016/5/9/chartex" xmlns:cx4="http://schemas.microsoft.com/office/drawing/2016/5/10/chartex" xmlns:cx5="http://schemas.microsoft.com/office/drawing/2016/5/11/chartex" xmlns:cx6="http://schemas.microsoft.com/office/drawing/2016/5/12/chartex" xmlns:cx7="http://schemas.microsoft.com/office/drawing/2016/5/13/chartex" xmlns:cx8="http://schemas.microsoft.com/office/drawing/2016/5/14/chartex" xmlns:mc="http://schemas.openxmlformats.org/markup-compatibility/2006" xmlns:aink="http://schemas.microsoft.com/office/drawing/2016/ink" xmlns:am3d="http://schemas.microsoft.com/office/drawing/2017/model3d" xmlns:o="urn:schemas-microsoft-com:office:office" xmlns:oel="http://schemas.microsoft.com/office/2019/extlst" xmlns:r="http://schemas.openxmlformats.org/officeDocument/2006/relationships" xmlns:m="http://schemas.openxmlformats.org/officeDocument/2006/math" xmlns:v="urn:schemas-microsoft-com:vml" xmlns:wp14="http://schemas.microsoft.com/office/word/2010/wordprocessingDrawing" xmlns:wp="http://schemas.openxmlformats.org/drawingml/2006/wordprocessingDrawing" xmlns:w10="urn:schemas-microsoft-com:office:word" xmlns:w="http://schemas.openxmlformats.org/wordprocessingml/2006/main" xmlns:w14="http://schemas.microsoft.com/office/word/2010/wordml" xmlns:w15="http://schemas.microsoft.com/office/word/2012/wordml" xmlns:w16cex="http://schemas.microsoft.com/office/word/2018/wordml/cex" xmlns:w16cid="http://schemas.microsoft.com/office/word/2016/wordml/cid" xmlns:w16="http://schemas.microsoft.com/office/word/2018/wordml" xmlns:w16du="http://schemas.microsoft.com/office/word/2023/wordml/word16du" xmlns:w16sdtdh="http://schemas.microsoft.com/office/word/2020/wordml/sdtdatahash" xmlns:w16se="http://schemas.microsoft.com/office/word/2015/wordml/symex" xmlns:wpg="http://schemas.microsoft.com/office/word/2010/wordprocessingGroup" xmlns:wpi="http://schemas.microsoft.com/office/word/2010/wordprocessingInk" xmlns:wne="http://schemas.microsoft.com/office/word/2006/wordml" xmlns:wps="http://schemas.microsoft.com/office/word/2010/wordprocessingShape" mc:Ignorable="w14 w15 w16se w16cid w16 w16cex w16sdtdh w16du wp14">
+  <w:abstractNum w:abstractNumId="0" w15:restartNumberingAfterBreak="0">
+    <w:nsid w:val="150F0D2E"/>
+    <w:multiLevelType w:val="hybridMultilevel"/>
+    <w:tmpl w:val="829E6082"/>
+    <w:lvl w:ilvl="0" w:tplc="2C0A0003">
+      <w:start w:val="1"/>
+      <w:numFmt w:val="bullet"/>
+      <w:lvlText w:val="o"/>
+      <w:lvlJc w:val="left"/>
+      <w:pPr>
+        <w:ind w:left="720" w:hanging="360"/>
+      </w:pPr>
+      <w:rPr>
+        <w:rFonts w:ascii="Courier New" w:hAnsi="Courier New" w:cs="Courier New" w:hint="default"/>
+      </w:rPr>
+    </w:lvl>
+    <w:lvl w:ilvl="1" w:tplc="2C0A0003" w:tentative="1">
+      <w:start w:val="1"/>
+      <w:numFmt w:val="bullet"/>
+      <w:lvlText w:val="o"/>
+      <w:lvlJc w:val="left"/>
+      <w:pPr>
+        <w:ind w:left="1440" w:hanging="360"/>
+      </w:pPr>
+      <w:rPr>
+        <w:rFonts w:ascii="Courier New" w:hAnsi="Courier New" w:cs="Courier New" w:hint="default"/>
+      </w:rPr>
+    </w:lvl>
+    <w:lvl w:ilvl="2" w:tplc="2C0A0005" w:tentative="1">
+      <w:start w:val="1"/>
+      <w:numFmt w:val="bullet"/>
+      <w:lvlText w:val=""/>
+      <w:lvlJc w:val="left"/>
+      <w:pPr>
+        <w:ind w:left="2160" w:hanging="360"/>
+      </w:pPr>
+      <w:rPr>
+        <w:rFonts w:ascii="Wingdings" w:hAnsi="Wingdings" w:hint="default"/>
+      </w:rPr>
+    </w:lvl>
+    <w:lvl w:ilvl="3" w:tplc="2C0A0001" w:tentative="1">
+      <w:start w:val="1"/>
+      <w:numFmt w:val="bullet"/>
+      <w:lvlText w:val=""/>
+      <w:lvlJc w:val="left"/>
+      <w:pPr>
+        <w:ind w:left="2880" w:hanging="360"/>
+      </w:pPr>
+      <w:rPr>
+        <w:rFonts w:ascii="Symbol" w:hAnsi="Symbol" w:hint="default"/>
+      </w:rPr>
+    </w:lvl>
+    <w:lvl w:ilvl="4" w:tplc="2C0A0003" w:tentative="1">
+      <w:start w:val="1"/>
+      <w:numFmt w:val="bullet"/>
+      <w:lvlText w:val="o"/>
+      <w:lvlJc w:val="left"/>
+      <w:pPr>
+        <w:ind w:left="3600" w:hanging="360"/>
+      </w:pPr>
+      <w:rPr>
+        <w:rFonts w:ascii="Courier New" w:hAnsi="Courier New" w:cs="Courier New" w:hint="default"/>
+      </w:rPr>
+    </w:lvl>
+    <w:lvl w:ilvl="5" w:tplc="2C0A0005" w:tentative="1">
+      <w:start w:val="1"/>
+      <w:numFmt w:val="bullet"/>
+      <w:lvlText w:val=""/>
+      <w:lvlJc w:val="left"/>
+      <w:pPr>
+        <w:ind w:left="4320" w:hanging="360"/>
+      </w:pPr>
+      <w:rPr>
+        <w:rFonts w:ascii="Wingdings" w:hAnsi="Wingdings" w:hint="default"/>
+      </w:rPr>
+    </w:lvl>
+    <w:lvl w:ilvl="6" w:tplc="2C0A0001" w:tentative="1">
+      <w:start w:val="1"/>
+      <w:numFmt w:val="bullet"/>
+      <w:lvlText w:val=""/>
+      <w:lvlJc w:val="left"/>
+      <w:pPr>
+        <w:ind w:left="5040" w:hanging="360"/>
+      </w:pPr>
+      <w:rPr>
+        <w:rFonts w:ascii="Symbol" w:hAnsi="Symbol" w:hint="default"/>
+      </w:rPr>
+    </w:lvl>
+    <w:lvl w:ilvl="7" w:tplc="2C0A0003" w:tentative="1">
+      <w:start w:val="1"/>
+      <w:numFmt w:val="bullet"/>
+      <w:lvlText w:val="o"/>
+      <w:lvlJc w:val="left"/>
+      <w:pPr>
+        <w:ind w:left="5760" w:hanging="360"/>
+      </w:pPr>
+      <w:rPr>
+        <w:rFonts w:ascii="Courier New" w:hAnsi="Courier New" w:cs="Courier New" w:hint="default"/>
+      </w:rPr>
+    </w:lvl>
+    <w:lvl w:ilvl="8" w:tplc="2C0A0005" w:tentative="1">
+      <w:start w:val="1"/>
+      <w:numFmt w:val="bullet"/>
+      <w:lvlText w:val=""/>
+      <w:lvlJc w:val="left"/>
+      <w:pPr>
+        <w:ind w:left="6480" w:hanging="360"/>
+      </w:pPr>
+      <w:rPr>
+        <w:rFonts w:ascii="Wingdings" w:hAnsi="Wingdings" w:hint="default"/>
+      </w:rPr>
+    </w:lvl>
+  </w:abstractNum>
+  <w:abstractNum w:abstractNumId="1" w15:restartNumberingAfterBreak="0">
+    <w:nsid w:val="476D654F"/>
+    <w:multiLevelType w:val="hybridMultilevel"/>
+    <w:tmpl w:val="AB6027AC"/>
+    <w:lvl w:ilvl="0" w:tplc="2C0A0003">
+      <w:start w:val="1"/>
+      <w:numFmt w:val="bullet"/>
+      <w:lvlText w:val="o"/>
+      <w:lvlJc w:val="left"/>
+      <w:pPr>
+        <w:ind w:left="720" w:hanging="360"/>
+      </w:pPr>
+      <w:rPr>
+        <w:rFonts w:ascii="Courier New" w:hAnsi="Courier New" w:cs="Courier New" w:hint="default"/>
+      </w:rPr>
+    </w:lvl>
+    <w:lvl w:ilvl="1" w:tplc="2C0A0003" w:tentative="1">
+      <w:start w:val="1"/>
+      <w:numFmt w:val="bullet"/>
+      <w:lvlText w:val="o"/>
+      <w:lvlJc w:val="left"/>
+      <w:pPr>
+        <w:ind w:left="1440" w:hanging="360"/>
+      </w:pPr>
+      <w:rPr>
+        <w:rFonts w:ascii="Courier New" w:hAnsi="Courier New" w:cs="Courier New" w:hint="default"/>
+      </w:rPr>
+    </w:lvl>
+    <w:lvl w:ilvl="2" w:tplc="2C0A0005" w:tentative="1">
+      <w:start w:val="1"/>
+      <w:numFmt w:val="bullet"/>
+      <w:lvlText w:val=""/>
+      <w:lvlJc w:val="left"/>
+      <w:pPr>
+        <w:ind w:left="2160" w:hanging="360"/>
+      </w:pPr>
+      <w:rPr>
+        <w:rFonts w:ascii="Wingdings" w:hAnsi="Wingdings" w:hint="default"/>
+      </w:rPr>
+    </w:lvl>
+    <w:lvl w:ilvl="3" w:tplc="2C0A0001" w:tentative="1">
+      <w:start w:val="1"/>
+      <w:numFmt w:val="bullet"/>
+      <w:lvlText w:val=""/>
+      <w:lvlJc w:val="left"/>
+      <w:pPr>
+        <w:ind w:left="2880" w:hanging="360"/>
+      </w:pPr>
+      <w:rPr>
+        <w:rFonts w:ascii="Symbol" w:hAnsi="Symbol" w:hint="default"/>
+      </w:rPr>
+    </w:lvl>
+    <w:lvl w:ilvl="4" w:tplc="2C0A0003" w:tentative="1">
+      <w:start w:val="1"/>
+      <w:numFmt w:val="bullet"/>
+      <w:lvlText w:val="o"/>
+      <w:lvlJc w:val="left"/>
+      <w:pPr>
+        <w:ind w:left="3600" w:hanging="360"/>
+      </w:pPr>
+      <w:rPr>
+        <w:rFonts w:ascii="Courier New" w:hAnsi="Courier New" w:cs="Courier New" w:hint="default"/>
+      </w:rPr>
+    </w:lvl>
+    <w:lvl w:ilvl="5" w:tplc="2C0A0005" w:tentative="1">
+      <w:start w:val="1"/>
+      <w:numFmt w:val="bullet"/>
+      <w:lvlText w:val=""/>
+      <w:lvlJc w:val="left"/>
+      <w:pPr>
+        <w:ind w:left="4320" w:hanging="360"/>
+      </w:pPr>
+      <w:rPr>
+        <w:rFonts w:ascii="Wingdings" w:hAnsi="Wingdings" w:hint="default"/>
+      </w:rPr>
+    </w:lvl>
+    <w:lvl w:ilvl="6" w:tplc="2C0A0001" w:tentative="1">
+      <w:start w:val="1"/>
+      <w:numFmt w:val="bullet"/>
+      <w:lvlText w:val=""/>
+      <w:lvlJc w:val="left"/>
+      <w:pPr>
+        <w:ind w:left="5040" w:hanging="360"/>
+      </w:pPr>
+      <w:rPr>
+        <w:rFonts w:ascii="Symbol" w:hAnsi="Symbol" w:hint="default"/>
+      </w:rPr>
+    </w:lvl>
+    <w:lvl w:ilvl="7" w:tplc="2C0A0003" w:tentative="1">
+      <w:start w:val="1"/>
+      <w:numFmt w:val="bullet"/>
+      <w:lvlText w:val="o"/>
+      <w:lvlJc w:val="left"/>
+      <w:pPr>
+        <w:ind w:left="5760" w:hanging="360"/>
+      </w:pPr>
+      <w:rPr>
+        <w:rFonts w:ascii="Courier New" w:hAnsi="Courier New" w:cs="Courier New" w:hint="default"/>
+      </w:rPr>
+    </w:lvl>
+    <w:lvl w:ilvl="8" w:tplc="2C0A0005" w:tentative="1">
+      <w:start w:val="1"/>
+      <w:numFmt w:val="bullet"/>
+      <w:lvlText w:val=""/>
+      <w:lvlJc w:val="left"/>
+      <w:pPr>
+        <w:ind w:left="6480" w:hanging="360"/>
+      </w:pPr>
+      <w:rPr>
+        <w:rFonts w:ascii="Wingdings" w:hAnsi="Wingdings" w:hint="default"/>
+      </w:rPr>
+    </w:lvl>
+  </w:abstractNum>
+  <w:abstractNum w:abstractNumId="2" w15:restartNumberingAfterBreak="0">
+    <w:nsid w:val="60404024"/>
+    <w:multiLevelType w:val="hybridMultilevel"/>
+    <w:tmpl w:val="CBE471A6"/>
+    <w:lvl w:ilvl="0" w:tplc="2C0A0001">
+      <w:start w:val="1"/>
+      <w:numFmt w:val="bullet"/>
+      <w:lvlText w:val=""/>
+      <w:lvlJc w:val="left"/>
+      <w:pPr>
+        <w:ind w:left="720" w:hanging="360"/>
+      </w:pPr>
+      <w:rPr>
+        <w:rFonts w:ascii="Symbol" w:hAnsi="Symbol" w:hint="default"/>
+      </w:rPr>
+    </w:lvl>
+    <w:lvl w:ilvl="1" w:tplc="2C0A0003">
+      <w:start w:val="1"/>
+      <w:numFmt w:val="bullet"/>
+      <w:lvlText w:val="o"/>
+      <w:lvlJc w:val="left"/>
+      <w:pPr>
+        <w:ind w:left="1440" w:hanging="360"/>
+      </w:pPr>
+      <w:rPr>
+        <w:rFonts w:ascii="Courier New" w:hAnsi="Courier New" w:cs="Courier New" w:hint="default"/>
+      </w:rPr>
+    </w:lvl>
+    <w:lvl w:ilvl="2" w:tplc="2C0A0005" w:tentative="1">
+      <w:start w:val="1"/>
+      <w:numFmt w:val="bullet"/>
+      <w:lvlText w:val=""/>
+      <w:lvlJc w:val="left"/>
+      <w:pPr>
+        <w:ind w:left="2160" w:hanging="360"/>
+      </w:pPr>
+      <w:rPr>
+        <w:rFonts w:ascii="Wingdings" w:hAnsi="Wingdings" w:hint="default"/>
+      </w:rPr>
+    </w:lvl>
+    <w:lvl w:ilvl="3" w:tplc="2C0A0001" w:tentative="1">
+      <w:start w:val="1"/>
+      <w:numFmt w:val="bullet"/>
+      <w:lvlText w:val=""/>
+      <w:lvlJc w:val="left"/>
+      <w:pPr>
+        <w:ind w:left="2880" w:hanging="360"/>
+      </w:pPr>
+      <w:rPr>
+        <w:rFonts w:ascii="Symbol" w:hAnsi="Symbol" w:hint="default"/>
+      </w:rPr>
+    </w:lvl>
+    <w:lvl w:ilvl="4" w:tplc="2C0A0003" w:tentative="1">
+      <w:start w:val="1"/>
+      <w:numFmt w:val="bullet"/>
+      <w:lvlText w:val="o"/>
+      <w:lvlJc w:val="left"/>
+      <w:pPr>
+        <w:ind w:left="3600" w:hanging="360"/>
+      </w:pPr>
+      <w:rPr>
+        <w:rFonts w:ascii="Courier New" w:hAnsi="Courier New" w:cs="Courier New" w:hint="default"/>
+      </w:rPr>
+    </w:lvl>
+    <w:lvl w:ilvl="5" w:tplc="2C0A0005" w:tentative="1">
+      <w:start w:val="1"/>
+      <w:numFmt w:val="bullet"/>
+      <w:lvlText w:val=""/>
+      <w:lvlJc w:val="left"/>
+      <w:pPr>
+        <w:ind w:left="4320" w:hanging="360"/>
+      </w:pPr>
+      <w:rPr>
+        <w:rFonts w:ascii="Wingdings" w:hAnsi="Wingdings" w:hint="default"/>
+      </w:rPr>
+    </w:lvl>
+    <w:lvl w:ilvl="6" w:tplc="2C0A0001" w:tentative="1">
+      <w:start w:val="1"/>
+      <w:numFmt w:val="bullet"/>
+      <w:lvlText w:val=""/>
+      <w:lvlJc w:val="left"/>
+      <w:pPr>
+        <w:ind w:left="5040" w:hanging="360"/>
+      </w:pPr>
+      <w:rPr>
+        <w:rFonts w:ascii="Symbol" w:hAnsi="Symbol" w:hint="default"/>
+      </w:rPr>
+    </w:lvl>
+    <w:lvl w:ilvl="7" w:tplc="2C0A0003" w:tentative="1">
+      <w:start w:val="1"/>
+      <w:numFmt w:val="bullet"/>
+      <w:lvlText w:val="o"/>
+      <w:lvlJc w:val="left"/>
+      <w:pPr>
+        <w:ind w:left="5760" w:hanging="360"/>
+      </w:pPr>
+      <w:rPr>
+        <w:rFonts w:ascii="Courier New" w:hAnsi="Courier New" w:cs="Courier New" w:hint="default"/>
+      </w:rPr>
+    </w:lvl>
+    <w:lvl w:ilvl="8" w:tplc="2C0A0005" w:tentative="1">
+      <w:start w:val="1"/>
+      <w:numFmt w:val="bullet"/>
+      <w:lvlText w:val=""/>
+      <w:lvlJc w:val="left"/>
+      <w:pPr>
+        <w:ind w:left="6480" w:hanging="360"/>
+      </w:pPr>
+      <w:rPr>
+        <w:rFonts w:ascii="Wingdings" w:hAnsi="Wingdings" w:hint="default"/>
+      </w:rPr>
+    </w:lvl>
+  </w:abstractNum>
+  <w:abstractNum w:abstractNumId="3" w15:restartNumberingAfterBreak="0">
+    <w:nsid w:val="7A1D6BD1"/>
+    <w:multiLevelType w:val="hybridMultilevel"/>
+    <w:tmpl w:val="F6F0EDE6"/>
+    <w:lvl w:ilvl="0" w:tplc="2C0A000F">
+      <w:start w:val="1"/>
+      <w:numFmt w:val="decimal"/>
+      <w:lvlText w:val="%1."/>
+      <w:lvlJc w:val="left"/>
+      <w:pPr>
+        <w:ind w:left="720" w:hanging="360"/>
+      </w:pPr>
+    </w:lvl>
+    <w:lvl w:ilvl="1" w:tplc="2C0A0019" w:tentative="1">
+      <w:start w:val="1"/>
+      <w:numFmt w:val="lowerLetter"/>
+      <w:lvlText w:val="%2."/>
+      <w:lvlJc w:val="left"/>
+      <w:pPr>
+        <w:ind w:left="1440" w:hanging="360"/>
+      </w:pPr>
+    </w:lvl>
+    <w:lvl w:ilvl="2" w:tplc="2C0A001B" w:tentative="1">
+      <w:start w:val="1"/>
+      <w:numFmt w:val="lowerRoman"/>
+      <w:lvlText w:val="%3."/>
+      <w:lvlJc w:val="right"/>
+      <w:pPr>
+        <w:ind w:left="2160" w:hanging="180"/>
+      </w:pPr>
+    </w:lvl>
+    <w:lvl w:ilvl="3" w:tplc="2C0A000F" w:tentative="1">
+      <w:start w:val="1"/>
+      <w:numFmt w:val="decimal"/>
+      <w:lvlText w:val="%4."/>
+      <w:lvlJc w:val="left"/>
+      <w:pPr>
+        <w:ind w:left="2880" w:hanging="360"/>
+      </w:pPr>
+    </w:lvl>
+    <w:lvl w:ilvl="4" w:tplc="2C0A0019" w:tentative="1">
+      <w:start w:val="1"/>
+      <w:numFmt w:val="lowerLetter"/>
+      <w:lvlText w:val="%5."/>
+      <w:lvlJc w:val="left"/>
+      <w:pPr>
+        <w:ind w:left="3600" w:hanging="360"/>
+      </w:pPr>
+    </w:lvl>
+    <w:lvl w:ilvl="5" w:tplc="2C0A001B" w:tentative="1">
+      <w:start w:val="1"/>
+      <w:numFmt w:val="lowerRoman"/>
+      <w:lvlText w:val="%6."/>
+      <w:lvlJc w:val="right"/>
+      <w:pPr>
+        <w:ind w:left="4320" w:hanging="180"/>
+      </w:pPr>
+    </w:lvl>
+    <w:lvl w:ilvl="6" w:tplc="2C0A000F" w:tentative="1">
+      <w:start w:val="1"/>
+      <w:numFmt w:val="decimal"/>
+      <w:lvlText w:val="%7."/>
+      <w:lvlJc w:val="left"/>
+      <w:pPr>
+        <w:ind w:left="5040" w:hanging="360"/>
+      </w:pPr>
+    </w:lvl>
+    <w:lvl w:ilvl="7" w:tplc="2C0A0019" w:tentative="1">
+      <w:start w:val="1"/>
+      <w:numFmt w:val="lowerLetter"/>
+      <w:lvlText w:val="%8."/>
+      <w:lvlJc w:val="left"/>
+      <w:pPr>
+        <w:ind w:left="5760" w:hanging="360"/>
+      </w:pPr>
+    </w:lvl>
+    <w:lvl w:ilvl="8" w:tplc="2C0A001B" w:tentative="1">
+      <w:start w:val="1"/>
+      <w:numFmt w:val="lowerRoman"/>
+      <w:lvlText w:val="%9."/>
+      <w:lvlJc w:val="right"/>
+      <w:pPr>
+        <w:ind w:left="6480" w:hanging="180"/>
+      </w:pPr>
+    </w:lvl>
+  </w:abstractNum>
+  <w:abstractNum w:abstractNumId="4" w15:restartNumberingAfterBreak="0">
+    <w:nsid w:val="7EA715B0"/>
+    <w:multiLevelType w:val="hybridMultilevel"/>
+    <w:tmpl w:val="685C0B88"/>
+    <w:lvl w:ilvl="0" w:tplc="2C0A0003">
+      <w:start w:val="1"/>
+      <w:numFmt w:val="bullet"/>
+      <w:lvlText w:val="o"/>
+      <w:lvlJc w:val="left"/>
+      <w:pPr>
+        <w:ind w:left="720" w:hanging="360"/>
+      </w:pPr>
+      <w:rPr>
+        <w:rFonts w:ascii="Courier New" w:hAnsi="Courier New" w:cs="Courier New" w:hint="default"/>
+      </w:rPr>
+    </w:lvl>
+    <w:lvl w:ilvl="1" w:tplc="2C0A0003" w:tentative="1">
+      <w:start w:val="1"/>
+      <w:numFmt w:val="bullet"/>
+      <w:lvlText w:val="o"/>
+      <w:lvlJc w:val="left"/>
+      <w:pPr>
+        <w:ind w:left="1440" w:hanging="360"/>
+      </w:pPr>
+      <w:rPr>
+        <w:rFonts w:ascii="Courier New" w:hAnsi="Courier New" w:cs="Courier New" w:hint="default"/>
+      </w:rPr>
+    </w:lvl>
+    <w:lvl w:ilvl="2" w:tplc="2C0A0005" w:tentative="1">
+      <w:start w:val="1"/>
+      <w:numFmt w:val="bullet"/>
+      <w:lvlText w:val=""/>
+      <w:lvlJc w:val="left"/>
+      <w:pPr>
+        <w:ind w:left="2160" w:hanging="360"/>
+      </w:pPr>
+      <w:rPr>
+        <w:rFonts w:ascii="Wingdings" w:hAnsi="Wingdings" w:hint="default"/>
+      </w:rPr>
+    </w:lvl>
+    <w:lvl w:ilvl="3" w:tplc="2C0A0001" w:tentative="1">
+      <w:start w:val="1"/>
+      <w:numFmt w:val="bullet"/>
+      <w:lvlText w:val=""/>
+      <w:lvlJc w:val="left"/>
+      <w:pPr>
+        <w:ind w:left="2880" w:hanging="360"/>
+      </w:pPr>
+      <w:rPr>
+        <w:rFonts w:ascii="Symbol" w:hAnsi="Symbol" w:hint="default"/>
+      </w:rPr>
+    </w:lvl>
+    <w:lvl w:ilvl="4" w:tplc="2C0A0003" w:tentative="1">
+      <w:start w:val="1"/>
+      <w:numFmt w:val="bullet"/>
+      <w:lvlText w:val="o"/>
+      <w:lvlJc w:val="left"/>
+      <w:pPr>
+        <w:ind w:left="3600" w:hanging="360"/>
+      </w:pPr>
+      <w:rPr>
+        <w:rFonts w:ascii="Courier New" w:hAnsi="Courier New" w:cs="Courier New" w:hint="default"/>
+      </w:rPr>
+    </w:lvl>
+    <w:lvl w:ilvl="5" w:tplc="2C0A0005" w:tentative="1">
+      <w:start w:val="1"/>
+      <w:numFmt w:val="bullet"/>
+      <w:lvlText w:val=""/>
+      <w:lvlJc w:val="left"/>
+      <w:pPr>
+        <w:ind w:left="4320" w:hanging="360"/>
+      </w:pPr>
+      <w:rPr>
+        <w:rFonts w:ascii="Wingdings" w:hAnsi="Wingdings" w:hint="default"/>
+      </w:rPr>
+    </w:lvl>
+    <w:lvl w:ilvl="6" w:tplc="2C0A0001" w:tentative="1">
+      <w:start w:val="1"/>
+      <w:numFmt w:val="bullet"/>
+      <w:lvlText w:val=""/>
+      <w:lvlJc w:val="left"/>
+      <w:pPr>
+        <w:ind w:left="5040" w:hanging="360"/>
+      </w:pPr>
+      <w:rPr>
+        <w:rFonts w:ascii="Symbol" w:hAnsi="Symbol" w:hint="default"/>
+      </w:rPr>
+    </w:lvl>
+    <w:lvl w:ilvl="7" w:tplc="2C0A0003" w:tentative="1">
+      <w:start w:val="1"/>
+      <w:numFmt w:val="bullet"/>
+      <w:lvlText w:val="o"/>
+      <w:lvlJc w:val="left"/>
+      <w:pPr>
+        <w:ind w:left="5760" w:hanging="360"/>
+      </w:pPr>
+      <w:rPr>
+        <w:rFonts w:ascii="Courier New" w:hAnsi="Courier New" w:cs="Courier New" w:hint="default"/>
+      </w:rPr>
+    </w:lvl>
+    <w:lvl w:ilvl="8" w:tplc="2C0A0005" w:tentative="1">
+      <w:start w:val="1"/>
+      <w:numFmt w:val="bullet"/>
+      <w:lvlText w:val=""/>
+      <w:lvlJc w:val="left"/>
+      <w:pPr>
+        <w:ind w:left="6480" w:hanging="360"/>
+      </w:pPr>
+      <w:rPr>
+        <w:rFonts w:ascii="Wingdings" w:hAnsi="Wingdings" w:hint="default"/>
+      </w:rPr>
+    </w:lvl>
+  </w:abstractNum>
+  <w:num w:numId="1" w16cid:durableId="1471702322">
+    <w:abstractNumId w:val="3"/>
+  </w:num>
+  <w:num w:numId="2" w16cid:durableId="340475416">
+    <w:abstractNumId w:val="2"/>
+  </w:num>
+  <w:num w:numId="3" w16cid:durableId="508908305">
+    <w:abstractNumId w:val="4"/>
+  </w:num>
+  <w:num w:numId="4" w16cid:durableId="1998413825">
+    <w:abstractNumId w:val="1"/>
+  </w:num>
+  <w:num w:numId="5" w16cid:durableId="954825940">
+    <w:abstractNumId w:val="0"/>
+  </w:num>
+</w:numbering>
 </file>
 
 <file path=word/styles.xml><?xml version="1.0" encoding="utf-8"?>
@@ -592,6 +2509,17 @@
     <w:semiHidden/>
     <w:unhideWhenUsed/>
   </w:style>
+  <w:style w:type="paragraph" w:styleId="Prrafodelista">
+    <w:name w:val="List Paragraph"/>
+    <w:basedOn w:val="Normal"/>
+    <w:uiPriority w:val="34"/>
+    <w:qFormat/>
+    <w:rsid w:val="00A03790"/>
+    <w:pPr>
+      <w:ind w:left="720"/>
+      <w:contextualSpacing/>
+    </w:pPr>
+  </w:style>
 </w:styles>
 </file>
 

</xml_diff>